<commit_message>
Add person list of events
</commit_message>
<xml_diff>
--- a/Doc/Web Site Design.docx
+++ b/Doc/Web Site Design.docx
@@ -6,8 +6,6 @@
       <w:pPr>
         <w:pStyle w:val="Title"/>
       </w:pPr>
-      <w:bookmarkStart w:id="0" w:name="_GoBack"/>
-      <w:bookmarkEnd w:id="0"/>
     </w:p>
     <w:p>
       <w:pPr>
@@ -4326,7 +4324,7 @@
       <w:pPr>
         <w:pStyle w:val="Heading1"/>
       </w:pPr>
-      <w:bookmarkStart w:id="1" w:name="_Toc488488331"/>
+      <w:bookmarkStart w:id="0" w:name="_Toc488488331"/>
       <w:r>
         <w:lastRenderedPageBreak/>
         <w:t>Requirement</w:t>
@@ -4359,8 +4357,13 @@
       </w:r>
     </w:p>
     <w:p>
-      <w:r>
-        <w:t>Q&amp;A, and discussions</w:t>
+      <w:proofErr w:type="gramStart"/>
+      <w:r>
+        <w:t>Q&amp;A,</w:t>
+      </w:r>
+      <w:proofErr w:type="gramEnd"/>
+      <w:r>
+        <w:t xml:space="preserve"> and discussions</w:t>
       </w:r>
     </w:p>
     <w:p>
@@ -4411,17 +4414,17 @@
         <w:lastRenderedPageBreak/>
         <w:t>System Prerequisites</w:t>
       </w:r>
+      <w:bookmarkEnd w:id="0"/>
+    </w:p>
+    <w:p>
+      <w:pPr>
+        <w:pStyle w:val="Heading2"/>
+      </w:pPr>
+      <w:bookmarkStart w:id="1" w:name="_Toc488488332"/>
+      <w:r>
+        <w:t>Java</w:t>
+      </w:r>
       <w:bookmarkEnd w:id="1"/>
-    </w:p>
-    <w:p>
-      <w:pPr>
-        <w:pStyle w:val="Heading2"/>
-      </w:pPr>
-      <w:bookmarkStart w:id="2" w:name="_Toc488488332"/>
-      <w:r>
-        <w:t>Java</w:t>
-      </w:r>
-      <w:bookmarkEnd w:id="2"/>
     </w:p>
     <w:p>
       <w:r>
@@ -4468,17 +4471,62 @@
         <w:tab/>
       </w:r>
       <w:r>
-        <w:t>JRE_HOME=%JAVA_HOME%\jre</w:t>
-      </w:r>
+        <w:t>JRE_HOME=%JAVA_HOME%\</w:t>
+      </w:r>
+      <w:proofErr w:type="spellStart"/>
+      <w:r>
+        <w:t>jre</w:t>
+      </w:r>
+      <w:proofErr w:type="spellEnd"/>
     </w:p>
     <w:p>
       <w:pPr>
         <w:pStyle w:val="Heading2"/>
       </w:pPr>
-      <w:bookmarkStart w:id="3" w:name="_Toc488488333"/>
+      <w:bookmarkStart w:id="2" w:name="_Toc488488333"/>
       <w:r>
         <w:t>Web Server</w:t>
       </w:r>
+      <w:bookmarkEnd w:id="2"/>
+    </w:p>
+    <w:p>
+      <w:r>
+        <w:t xml:space="preserve">Version: </w:t>
+      </w:r>
+      <w:r>
+        <w:t>apache-tomcat-8.5.13-windows-x64.zip</w:t>
+      </w:r>
+    </w:p>
+    <w:p>
+      <w:r>
+        <w:t xml:space="preserve">Installation: Unzip to </w:t>
+      </w:r>
+      <w:r>
+        <w:t>E:\Java</w:t>
+      </w:r>
+    </w:p>
+    <w:p>
+      <w:r>
+        <w:t xml:space="preserve">Startup: </w:t>
+      </w:r>
+      <w:r>
+        <w:t>E:\Java\apache-tomcat-8.5.13\bin</w:t>
+      </w:r>
+      <w:r>
+        <w:t>\</w:t>
+      </w:r>
+      <w:r>
+        <w:t>startup.bat</w:t>
+      </w:r>
+    </w:p>
+    <w:p>
+      <w:pPr>
+        <w:pStyle w:val="Heading2"/>
+      </w:pPr>
+      <w:bookmarkStart w:id="3" w:name="_Toc488488334"/>
+      <w:r>
+        <w:t>Database</w:t>
+      </w:r>
       <w:bookmarkEnd w:id="3"/>
     </w:p>
     <w:p>
@@ -4486,7 +4534,7 @@
         <w:t xml:space="preserve">Version: </w:t>
       </w:r>
       <w:r>
-        <w:t>apache-tomcat-8.5.13-windows-x64.zip</w:t>
+        <w:t>mysql-5.6.14-win32.zip</w:t>
       </w:r>
     </w:p>
     <w:p>
@@ -4502,22 +4550,22 @@
         <w:t xml:space="preserve">Startup: </w:t>
       </w:r>
       <w:r>
-        <w:t>E:\Java\apache-tomcat-8.5.13\bin</w:t>
+        <w:t>E:\Java\mysql-5.6.14-win32\bin</w:t>
       </w:r>
       <w:r>
         <w:t>\</w:t>
       </w:r>
       <w:r>
-        <w:t>startup.bat</w:t>
+        <w:t>mysqld.exe</w:t>
       </w:r>
     </w:p>
     <w:p>
       <w:pPr>
         <w:pStyle w:val="Heading2"/>
       </w:pPr>
-      <w:bookmarkStart w:id="4" w:name="_Toc488488334"/>
-      <w:r>
-        <w:t>Database</w:t>
+      <w:bookmarkStart w:id="4" w:name="_Toc488488335"/>
+      <w:r>
+        <w:t>Database Client</w:t>
       </w:r>
       <w:bookmarkEnd w:id="4"/>
     </w:p>
@@ -4526,7 +4574,7 @@
         <w:t xml:space="preserve">Version: </w:t>
       </w:r>
       <w:r>
-        <w:t>mysql-5.6.14-win32.zip</w:t>
+        <w:t>mysql-workbench-community-6.0.7-win32-noinstall.zip</w:t>
       </w:r>
     </w:p>
     <w:p>
@@ -4542,74 +4590,34 @@
         <w:t xml:space="preserve">Startup: </w:t>
       </w:r>
       <w:r>
-        <w:t>E:\Java\mysql-5.6.14-win32\bin</w:t>
+        <w:t>E:\Java\MySQL Workbench 6.0.7 CE</w:t>
       </w:r>
       <w:r>
         <w:t>\</w:t>
       </w:r>
       <w:r>
-        <w:t>mysqld.exe</w:t>
+        <w:t>MySQLWorkbench.exe</w:t>
+      </w:r>
+    </w:p>
+    <w:p>
+      <w:r>
+        <w:t>Reset the root password: From Management-&gt;Users and Privileges</w:t>
+      </w:r>
+    </w:p>
+    <w:p>
+      <w:r>
+        <w:t>Limit the client connections: Only from localhost</w:t>
       </w:r>
     </w:p>
     <w:p>
       <w:pPr>
         <w:pStyle w:val="Heading2"/>
       </w:pPr>
-      <w:bookmarkStart w:id="5" w:name="_Toc488488335"/>
-      <w:r>
-        <w:t>Database Client</w:t>
+      <w:bookmarkStart w:id="5" w:name="_Toc488488336"/>
+      <w:r>
+        <w:t>Eclipse</w:t>
       </w:r>
       <w:bookmarkEnd w:id="5"/>
-    </w:p>
-    <w:p>
-      <w:r>
-        <w:t xml:space="preserve">Version: </w:t>
-      </w:r>
-      <w:r>
-        <w:t>mysql-workbench-community-6.0.7-win32-noinstall.zip</w:t>
-      </w:r>
-    </w:p>
-    <w:p>
-      <w:r>
-        <w:t xml:space="preserve">Installation: Unzip to </w:t>
-      </w:r>
-      <w:r>
-        <w:t>E:\Java</w:t>
-      </w:r>
-    </w:p>
-    <w:p>
-      <w:r>
-        <w:t xml:space="preserve">Startup: </w:t>
-      </w:r>
-      <w:r>
-        <w:t>E:\Java\MySQL Workbench 6.0.7 CE</w:t>
-      </w:r>
-      <w:r>
-        <w:t>\</w:t>
-      </w:r>
-      <w:r>
-        <w:t>MySQLWorkbench.exe</w:t>
-      </w:r>
-    </w:p>
-    <w:p>
-      <w:r>
-        <w:t>Reset the root password: From Management-&gt;Users and Privileges</w:t>
-      </w:r>
-    </w:p>
-    <w:p>
-      <w:r>
-        <w:t>Limit the client connections: Only from localhost</w:t>
-      </w:r>
-    </w:p>
-    <w:p>
-      <w:pPr>
-        <w:pStyle w:val="Heading2"/>
-      </w:pPr>
-      <w:bookmarkStart w:id="6" w:name="_Toc488488336"/>
-      <w:r>
-        <w:t>Eclipse</w:t>
-      </w:r>
-      <w:bookmarkEnd w:id="6"/>
     </w:p>
     <w:p>
       <w:r>
@@ -4697,142 +4705,231 @@
       <w:pPr>
         <w:pStyle w:val="Heading1"/>
       </w:pPr>
-      <w:bookmarkStart w:id="7" w:name="_Toc488488337"/>
+      <w:bookmarkStart w:id="6" w:name="_Toc488488337"/>
       <w:r>
         <w:lastRenderedPageBreak/>
         <w:t>Database Implementation</w:t>
       </w:r>
+      <w:bookmarkEnd w:id="6"/>
+    </w:p>
+    <w:p>
+      <w:pPr>
+        <w:pStyle w:val="Heading2"/>
+      </w:pPr>
+      <w:bookmarkStart w:id="7" w:name="_Toc488488338"/>
+      <w:r>
+        <w:t>Database</w:t>
+      </w:r>
       <w:bookmarkEnd w:id="7"/>
     </w:p>
     <w:p>
+      <w:r>
+        <w:t>The database is named TTVG in the MySQL server.</w:t>
+      </w:r>
+    </w:p>
+    <w:p>
+      <w:pPr>
+        <w:pStyle w:val="Heading3"/>
+      </w:pPr>
+      <w:bookmarkStart w:id="8" w:name="_Toc488488339"/>
+      <w:r>
+        <w:t>Creation</w:t>
+      </w:r>
+      <w:bookmarkEnd w:id="8"/>
+    </w:p>
+    <w:p>
+      <w:pPr>
+        <w:pStyle w:val="ListParagraph"/>
+      </w:pPr>
+      <w:r>
+        <w:t>From “</w:t>
+      </w:r>
+      <w:proofErr w:type="spellStart"/>
+      <w:r>
+        <w:t>MySql</w:t>
+      </w:r>
+      <w:proofErr w:type="spellEnd"/>
+      <w:r>
+        <w:t xml:space="preserve"> </w:t>
+      </w:r>
+      <w:proofErr w:type="spellStart"/>
+      <w:r>
+        <w:t>WorkBench</w:t>
+      </w:r>
+      <w:proofErr w:type="spellEnd"/>
+      <w:r>
+        <w:t xml:space="preserve">”, </w:t>
+      </w:r>
+    </w:p>
+    <w:p>
+      <w:pPr>
+        <w:pStyle w:val="ListParagraph"/>
+      </w:pPr>
+      <w:r>
+        <w:t>Right-clicking from Schemas,</w:t>
+      </w:r>
+    </w:p>
+    <w:p>
+      <w:pPr>
+        <w:pStyle w:val="ListParagraph"/>
+      </w:pPr>
+      <w:r>
+        <w:t>Select “Create Schema”</w:t>
+      </w:r>
+    </w:p>
+    <w:p>
+      <w:pPr>
+        <w:pStyle w:val="ListParagraph"/>
+      </w:pPr>
+      <w:r>
+        <w:t>Create database “TTVG”</w:t>
+      </w:r>
+    </w:p>
+    <w:p>
+      <w:pPr>
+        <w:pStyle w:val="Heading3"/>
+      </w:pPr>
+      <w:bookmarkStart w:id="9" w:name="_Toc488488340"/>
+      <w:r>
+        <w:t>Deletion</w:t>
+      </w:r>
+      <w:bookmarkEnd w:id="9"/>
+    </w:p>
+    <w:p>
+      <w:pPr>
+        <w:pStyle w:val="ListParagraph"/>
+      </w:pPr>
+      <w:r>
+        <w:t>From “</w:t>
+      </w:r>
+      <w:proofErr w:type="spellStart"/>
+      <w:r>
+        <w:t>MySql</w:t>
+      </w:r>
+      <w:proofErr w:type="spellEnd"/>
+      <w:r>
+        <w:t xml:space="preserve"> </w:t>
+      </w:r>
+      <w:proofErr w:type="spellStart"/>
+      <w:r>
+        <w:t>WorkBench</w:t>
+      </w:r>
+      <w:proofErr w:type="spellEnd"/>
+      <w:r>
+        <w:t xml:space="preserve">”, </w:t>
+      </w:r>
+    </w:p>
+    <w:p>
+      <w:pPr>
+        <w:pStyle w:val="ListParagraph"/>
+      </w:pPr>
+      <w:r>
+        <w:t>Right-clicking the database schema “TTVG”,</w:t>
+      </w:r>
+    </w:p>
+    <w:p>
+      <w:pPr>
+        <w:pStyle w:val="ListParagraph"/>
+      </w:pPr>
+      <w:r>
+        <w:t>Select “Drop Schema”</w:t>
+      </w:r>
+    </w:p>
+    <w:p>
+      <w:pPr>
+        <w:pStyle w:val="ListParagraph"/>
+      </w:pPr>
+      <w:r>
+        <w:t>Confirm to delete this database</w:t>
+      </w:r>
+    </w:p>
+    <w:p>
       <w:pPr>
         <w:pStyle w:val="Heading2"/>
       </w:pPr>
-      <w:bookmarkStart w:id="8" w:name="_Toc488488338"/>
-      <w:r>
-        <w:t>Database</w:t>
-      </w:r>
-      <w:bookmarkEnd w:id="8"/>
-    </w:p>
-    <w:p>
-      <w:r>
-        <w:t>The database is named TTVG in the MySQL server.</w:t>
+      <w:bookmarkStart w:id="10" w:name="_Toc488488341"/>
+      <w:r>
+        <w:t>Tables</w:t>
+      </w:r>
+      <w:bookmarkEnd w:id="10"/>
+    </w:p>
+    <w:p>
+      <w:r>
+        <w:t xml:space="preserve">Run scripts to install/drop tables for the TTVG database. </w:t>
       </w:r>
     </w:p>
     <w:p>
       <w:pPr>
         <w:pStyle w:val="Heading3"/>
       </w:pPr>
-      <w:bookmarkStart w:id="9" w:name="_Toc488488339"/>
+      <w:bookmarkStart w:id="11" w:name="_Toc488488342"/>
       <w:r>
         <w:t>Creation</w:t>
       </w:r>
-      <w:bookmarkEnd w:id="9"/>
-    </w:p>
-    <w:p>
-      <w:pPr>
-        <w:pStyle w:val="ListParagraph"/>
-      </w:pPr>
-      <w:r>
-        <w:t xml:space="preserve">From “MySql WorkBench”, </w:t>
-      </w:r>
-    </w:p>
-    <w:p>
-      <w:pPr>
-        <w:pStyle w:val="ListParagraph"/>
-      </w:pPr>
-      <w:r>
-        <w:t>Right-clicking from Schemas,</w:t>
-      </w:r>
-    </w:p>
-    <w:p>
-      <w:pPr>
-        <w:pStyle w:val="ListParagraph"/>
-      </w:pPr>
-      <w:r>
-        <w:t>Select “Create Schema”</w:t>
-      </w:r>
-    </w:p>
-    <w:p>
-      <w:pPr>
-        <w:pStyle w:val="ListParagraph"/>
-      </w:pPr>
-      <w:r>
-        <w:t>Create database “TTVG”</w:t>
+      <w:bookmarkEnd w:id="11"/>
+    </w:p>
+    <w:p>
+      <w:r>
+        <w:t xml:space="preserve">Run the script: </w:t>
+      </w:r>
+      <w:r>
+        <w:t>E:\Jenny\GitHub\Projects\TTVG-JSP\Database</w:t>
+      </w:r>
+      <w:r>
+        <w:t>\</w:t>
+      </w:r>
+      <w:r>
+        <w:t>db_tables_install.bat</w:t>
       </w:r>
     </w:p>
     <w:p>
       <w:pPr>
         <w:pStyle w:val="Heading3"/>
       </w:pPr>
-      <w:bookmarkStart w:id="10" w:name="_Toc488488340"/>
-      <w:r>
-        <w:t>Deletion</w:t>
-      </w:r>
-      <w:bookmarkEnd w:id="10"/>
-    </w:p>
-    <w:p>
-      <w:pPr>
-        <w:pStyle w:val="ListParagraph"/>
-      </w:pPr>
-      <w:r>
-        <w:t xml:space="preserve">From “MySql </w:t>
-      </w:r>
-      <w:r>
-        <w:t>WorkBench</w:t>
-      </w:r>
-      <w:r>
-        <w:t xml:space="preserve">”, </w:t>
-      </w:r>
-    </w:p>
-    <w:p>
-      <w:pPr>
-        <w:pStyle w:val="ListParagraph"/>
-      </w:pPr>
-      <w:r>
-        <w:t>Right-clicking the database schema “TTVG”,</w:t>
-      </w:r>
-    </w:p>
-    <w:p>
-      <w:pPr>
-        <w:pStyle w:val="ListParagraph"/>
-      </w:pPr>
-      <w:r>
-        <w:t>Select “Drop Schema”</w:t>
-      </w:r>
-    </w:p>
-    <w:p>
-      <w:pPr>
-        <w:pStyle w:val="ListParagraph"/>
-      </w:pPr>
-      <w:r>
-        <w:t>Confirm to delete this database</w:t>
+      <w:bookmarkStart w:id="12" w:name="_Toc488488343"/>
+      <w:r>
+        <w:t>Drop</w:t>
+      </w:r>
+      <w:bookmarkEnd w:id="12"/>
+    </w:p>
+    <w:p>
+      <w:r>
+        <w:t xml:space="preserve">Run the script: </w:t>
+      </w:r>
+      <w:r>
+        <w:t>E:\Jenny\GitHub\Projects\TTVG-JSP\Database</w:t>
+      </w:r>
+      <w:r>
+        <w:t>\</w:t>
+      </w:r>
+      <w:r>
+        <w:t>db_tables_drop.bat</w:t>
       </w:r>
     </w:p>
     <w:p>
       <w:pPr>
         <w:pStyle w:val="Heading2"/>
       </w:pPr>
-      <w:bookmarkStart w:id="11" w:name="_Toc488488341"/>
-      <w:r>
-        <w:t>Tables</w:t>
-      </w:r>
-      <w:bookmarkEnd w:id="11"/>
-    </w:p>
-    <w:p>
-      <w:r>
-        <w:t xml:space="preserve">Run scripts to install/drop tables for the TTVG database. </w:t>
+      <w:bookmarkStart w:id="13" w:name="_Toc488488344"/>
+      <w:r>
+        <w:t>Backup &amp; Restore</w:t>
+      </w:r>
+      <w:bookmarkEnd w:id="13"/>
+    </w:p>
+    <w:p>
+      <w:r>
+        <w:t xml:space="preserve">Run scripts to export/import tables for the TTVG database. </w:t>
       </w:r>
     </w:p>
     <w:p>
       <w:pPr>
         <w:pStyle w:val="Heading3"/>
       </w:pPr>
-      <w:bookmarkStart w:id="12" w:name="_Toc488488342"/>
-      <w:r>
-        <w:t>Creation</w:t>
-      </w:r>
-      <w:bookmarkEnd w:id="12"/>
+      <w:bookmarkStart w:id="14" w:name="_Toc488488345"/>
+      <w:r>
+        <w:t>Export</w:t>
+      </w:r>
+      <w:bookmarkEnd w:id="14"/>
     </w:p>
     <w:p>
       <w:r>
@@ -4845,84 +4942,21 @@
         <w:t>\</w:t>
       </w:r>
       <w:r>
-        <w:t>db_tables_install.bat</w:t>
+        <w:t>db_export</w:t>
+      </w:r>
+      <w:r>
+        <w:t>.bat</w:t>
       </w:r>
     </w:p>
     <w:p>
       <w:pPr>
         <w:pStyle w:val="Heading3"/>
       </w:pPr>
-      <w:bookmarkStart w:id="13" w:name="_Toc488488343"/>
-      <w:r>
-        <w:t>Drop</w:t>
-      </w:r>
-      <w:bookmarkEnd w:id="13"/>
-    </w:p>
-    <w:p>
-      <w:r>
-        <w:t xml:space="preserve">Run the script: </w:t>
-      </w:r>
-      <w:r>
-        <w:t>E:\Jenny\GitHub\Projects\TTVG-JSP\Database</w:t>
-      </w:r>
-      <w:r>
-        <w:t>\</w:t>
-      </w:r>
-      <w:r>
-        <w:t>db_tables_drop.bat</w:t>
-      </w:r>
-    </w:p>
-    <w:p>
-      <w:pPr>
-        <w:pStyle w:val="Heading2"/>
-      </w:pPr>
-      <w:bookmarkStart w:id="14" w:name="_Toc488488344"/>
-      <w:r>
-        <w:t>Backup &amp; Restore</w:t>
-      </w:r>
-      <w:bookmarkEnd w:id="14"/>
-    </w:p>
-    <w:p>
-      <w:r>
-        <w:t xml:space="preserve">Run scripts to export/import tables for the TTVG database. </w:t>
-      </w:r>
-    </w:p>
-    <w:p>
-      <w:pPr>
-        <w:pStyle w:val="Heading3"/>
-      </w:pPr>
-      <w:bookmarkStart w:id="15" w:name="_Toc488488345"/>
-      <w:r>
-        <w:t>Export</w:t>
+      <w:bookmarkStart w:id="15" w:name="_Toc488488346"/>
+      <w:r>
+        <w:t>Import</w:t>
       </w:r>
       <w:bookmarkEnd w:id="15"/>
-    </w:p>
-    <w:p>
-      <w:r>
-        <w:t xml:space="preserve">Run the script: </w:t>
-      </w:r>
-      <w:r>
-        <w:t>E:\Jenny\GitHub\Projects\TTVG-JSP\Database</w:t>
-      </w:r>
-      <w:r>
-        <w:t>\</w:t>
-      </w:r>
-      <w:r>
-        <w:t>db_export</w:t>
-      </w:r>
-      <w:r>
-        <w:t>.bat</w:t>
-      </w:r>
-    </w:p>
-    <w:p>
-      <w:pPr>
-        <w:pStyle w:val="Heading3"/>
-      </w:pPr>
-      <w:bookmarkStart w:id="16" w:name="_Toc488488346"/>
-      <w:r>
-        <w:t>Import</w:t>
-      </w:r>
-      <w:bookmarkEnd w:id="16"/>
     </w:p>
     <w:p>
       <w:r>
@@ -4964,12 +4998,12 @@
       <w:pPr>
         <w:pStyle w:val="Heading1"/>
       </w:pPr>
-      <w:bookmarkStart w:id="17" w:name="_Toc488488347"/>
+      <w:bookmarkStart w:id="16" w:name="_Toc488488347"/>
       <w:r>
         <w:lastRenderedPageBreak/>
         <w:t>User Roles</w:t>
       </w:r>
-      <w:bookmarkEnd w:id="17"/>
+      <w:bookmarkEnd w:id="16"/>
     </w:p>
     <w:p>
       <w:r>
@@ -4983,7 +5017,7 @@
       <w:pPr>
         <w:pStyle w:val="Heading2"/>
       </w:pPr>
-      <w:bookmarkStart w:id="18" w:name="_Toc488488348"/>
+      <w:bookmarkStart w:id="17" w:name="_Toc488488348"/>
       <w:r>
         <w:t xml:space="preserve">Guest </w:t>
       </w:r>
@@ -4993,11 +5027,19 @@
         </w:rPr>
         <w:t>User</w:t>
       </w:r>
-      <w:bookmarkEnd w:id="18"/>
-    </w:p>
-    <w:p>
-      <w:r>
-        <w:t>This type of user has the general access to the basic content.</w:t>
+      <w:bookmarkEnd w:id="17"/>
+    </w:p>
+    <w:p>
+      <w:r>
+        <w:t xml:space="preserve">This type of user has </w:t>
+      </w:r>
+      <w:del w:id="18" w:author="Denis Lei" w:date="2017-08-07T21:09:00Z">
+        <w:r>
+          <w:delText xml:space="preserve">the </w:delText>
+        </w:r>
+      </w:del>
+      <w:r>
+        <w:t>general access to the basic content.</w:t>
       </w:r>
     </w:p>
     <w:p>
@@ -5017,16 +5059,21 @@
       <w:r>
         <w:t>into the application, and could have privileged access to such event register.</w:t>
       </w:r>
+      <w:ins w:id="20" w:author="Denis Lei" w:date="2017-08-07T21:13:00Z">
+        <w:r>
+          <w:t xml:space="preserve">  </w:t>
+        </w:r>
+      </w:ins>
     </w:p>
     <w:p>
       <w:pPr>
         <w:pStyle w:val="Heading2"/>
       </w:pPr>
-      <w:bookmarkStart w:id="20" w:name="_Toc488488350"/>
+      <w:bookmarkStart w:id="21" w:name="_Toc488488350"/>
       <w:r>
         <w:t>Topic Administrator</w:t>
       </w:r>
-      <w:bookmarkEnd w:id="20"/>
+      <w:bookmarkEnd w:id="21"/>
     </w:p>
     <w:p>
       <w:r>
@@ -5037,15 +5084,23 @@
       <w:pPr>
         <w:pStyle w:val="Heading2"/>
       </w:pPr>
-      <w:bookmarkStart w:id="21" w:name="_Toc488488351"/>
+      <w:bookmarkStart w:id="22" w:name="_Toc488488351"/>
       <w:r>
         <w:t>Administrator</w:t>
       </w:r>
-      <w:bookmarkEnd w:id="21"/>
-    </w:p>
-    <w:p>
-      <w:r>
-        <w:t xml:space="preserve">The administrator has the power to and system administration, such as </w:t>
+      <w:bookmarkEnd w:id="22"/>
+    </w:p>
+    <w:p>
+      <w:r>
+        <w:t xml:space="preserve">The administrator has the power to </w:t>
+      </w:r>
+      <w:del w:id="23" w:author="Denis Lei" w:date="2017-08-07T21:08:00Z">
+        <w:r>
+          <w:delText xml:space="preserve">and </w:delText>
+        </w:r>
+      </w:del>
+      <w:r>
+        <w:t xml:space="preserve">system administration, such as </w:t>
       </w:r>
       <w:r>
         <w:t>audit.</w:t>
@@ -5068,7 +5123,7 @@
       <w:pPr>
         <w:pStyle w:val="Heading1"/>
       </w:pPr>
-      <w:bookmarkStart w:id="22" w:name="_Toc488488352"/>
+      <w:bookmarkStart w:id="24" w:name="_Toc488488352"/>
       <w:r>
         <w:lastRenderedPageBreak/>
         <w:t xml:space="preserve">Home &amp; </w:t>
@@ -5076,7 +5131,7 @@
       <w:r>
         <w:t>Entry Page</w:t>
       </w:r>
-      <w:bookmarkEnd w:id="22"/>
+      <w:bookmarkEnd w:id="24"/>
     </w:p>
     <w:p>
       <w:r>
@@ -5089,7 +5144,7 @@
           <w:noProof/>
         </w:rPr>
         <w:drawing>
-          <wp:inline distT="0" distB="0" distL="0" distR="0" wp14:anchorId="67653BE7" wp14:editId="31B7FC6A">
+          <wp:inline distT="0" distB="0" distL="0" distR="0" wp14:anchorId="3612984E" wp14:editId="0269BC56">
             <wp:extent cx="5935980" cy="3375660"/>
             <wp:effectExtent l="0" t="0" r="7620" b="0"/>
             <wp:docPr id="2" name="Picture 2"/>
@@ -5142,11 +5197,11 @@
       <w:pPr>
         <w:pStyle w:val="Heading2"/>
       </w:pPr>
-      <w:bookmarkStart w:id="23" w:name="_Toc488488353"/>
+      <w:bookmarkStart w:id="25" w:name="_Toc488488353"/>
       <w:r>
         <w:t>Title Area</w:t>
       </w:r>
-      <w:bookmarkEnd w:id="23"/>
+      <w:bookmarkEnd w:id="25"/>
     </w:p>
     <w:p>
       <w:r>
@@ -5156,7 +5211,15 @@
         <w:t>ia</w:t>
       </w:r>
       <w:r>
-        <w:t>n Tian Volunteer Group).</w:t>
+        <w:t xml:space="preserve">n </w:t>
+      </w:r>
+      <w:proofErr w:type="spellStart"/>
+      <w:r>
+        <w:t>Tian</w:t>
+      </w:r>
+      <w:proofErr w:type="spellEnd"/>
+      <w:r>
+        <w:t xml:space="preserve"> Volunteer Group).</w:t>
       </w:r>
     </w:p>
     <w:p>
@@ -5168,14 +5231,14 @@
       <w:pPr>
         <w:pStyle w:val="Heading2"/>
       </w:pPr>
-      <w:bookmarkStart w:id="24" w:name="_Toc488488354"/>
+      <w:bookmarkStart w:id="26" w:name="_Toc488488354"/>
       <w:r>
         <w:t xml:space="preserve">Side Menu of </w:t>
       </w:r>
       <w:r>
         <w:t>Functions</w:t>
       </w:r>
-      <w:bookmarkEnd w:id="24"/>
+      <w:bookmarkEnd w:id="26"/>
     </w:p>
     <w:p>
       <w:r>
@@ -5192,11 +5255,11 @@
       <w:pPr>
         <w:pStyle w:val="Heading2"/>
       </w:pPr>
-      <w:bookmarkStart w:id="25" w:name="_Toc488488355"/>
+      <w:bookmarkStart w:id="27" w:name="_Toc488488355"/>
       <w:r>
         <w:t>Content Panel</w:t>
       </w:r>
-      <w:bookmarkEnd w:id="25"/>
+      <w:bookmarkEnd w:id="27"/>
     </w:p>
     <w:p>
       <w:r>
@@ -5212,11 +5275,11 @@
       <w:pPr>
         <w:pStyle w:val="Heading2"/>
       </w:pPr>
-      <w:bookmarkStart w:id="26" w:name="_Toc488488356"/>
+      <w:bookmarkStart w:id="28" w:name="_Toc488488356"/>
       <w:r>
         <w:t>Footnote</w:t>
       </w:r>
-      <w:bookmarkEnd w:id="26"/>
+      <w:bookmarkEnd w:id="28"/>
     </w:p>
     <w:p>
       <w:r>
@@ -5233,27 +5296,111 @@
       <w:pPr>
         <w:pStyle w:val="Heading1"/>
       </w:pPr>
-      <w:bookmarkStart w:id="27" w:name="_Toc488488357"/>
+      <w:bookmarkStart w:id="29" w:name="_Toc488488357"/>
       <w:r>
         <w:lastRenderedPageBreak/>
         <w:t>Home</w:t>
       </w:r>
-      <w:bookmarkEnd w:id="27"/>
-    </w:p>
-    <w:p>
+      <w:bookmarkEnd w:id="29"/>
+    </w:p>
+    <w:p>
+      <w:pPr>
+        <w:rPr>
+          <w:ins w:id="30" w:author="Denis Lei" w:date="2017-08-07T18:13:00Z"/>
+        </w:rPr>
+      </w:pPr>
       <w:r>
         <w:t>This is a special case of bulletin. More generation cases are discussed in the following section</w:t>
       </w:r>
     </w:p>
     <w:p>
       <w:pPr>
+        <w:rPr>
+          <w:ins w:id="31" w:author="Denis Lei" w:date="2017-08-07T20:53:00Z"/>
+        </w:rPr>
+      </w:pPr>
+      <w:ins w:id="32" w:author="Denis Lei" w:date="2017-08-07T18:12:00Z">
+        <w:r>
+          <w:rPr>
+            <w:noProof/>
+          </w:rPr>
+          <w:drawing>
+            <wp:inline distT="0" distB="0" distL="0" distR="0" wp14:anchorId="2D6AD41C" wp14:editId="7657F7BC">
+              <wp:extent cx="5943600" cy="3533775"/>
+              <wp:effectExtent l="0" t="0" r="0" b="9525"/>
+              <wp:docPr id="1" name="Picture 1"/>
+              <wp:cNvGraphicFramePr>
+                <a:graphicFrameLocks xmlns:a="http://schemas.openxmlformats.org/drawingml/2006/main" noChangeAspect="1"/>
+              </wp:cNvGraphicFramePr>
+              <a:graphic xmlns:a="http://schemas.openxmlformats.org/drawingml/2006/main">
+                <a:graphicData uri="http://schemas.openxmlformats.org/drawingml/2006/picture">
+                  <pic:pic xmlns:pic="http://schemas.openxmlformats.org/drawingml/2006/picture">
+                    <pic:nvPicPr>
+                      <pic:cNvPr id="0" name=""/>
+                      <pic:cNvPicPr/>
+                    </pic:nvPicPr>
+                    <pic:blipFill rotWithShape="1">
+                      <a:blip r:embed="rId10"/>
+                      <a:srcRect b="4872"/>
+                      <a:stretch/>
+                    </pic:blipFill>
+                    <pic:spPr bwMode="auto">
+                      <a:xfrm>
+                        <a:off x="0" y="0"/>
+                        <a:ext cx="5943600" cy="3533775"/>
+                      </a:xfrm>
+                      <a:prstGeom prst="rect">
+                        <a:avLst/>
+                      </a:prstGeom>
+                      <a:ln>
+                        <a:noFill/>
+                      </a:ln>
+                      <a:extLst>
+                        <a:ext uri="{53640926-AAD7-44D8-BBD7-CCE9431645EC}">
+                          <a14:shadowObscured xmlns:a14="http://schemas.microsoft.com/office/drawing/2010/main"/>
+                        </a:ext>
+                      </a:extLst>
+                    </pic:spPr>
+                  </pic:pic>
+                </a:graphicData>
+              </a:graphic>
+            </wp:inline>
+          </w:drawing>
+        </w:r>
+      </w:ins>
+    </w:p>
+    <w:p>
+      <w:pPr>
+        <w:tabs>
+          <w:tab w:val="left" w:pos="2205"/>
+        </w:tabs>
+        <w:pPrChange w:id="33" w:author="Denis Lei" w:date="2017-08-07T20:53:00Z">
+          <w:pPr/>
+        </w:pPrChange>
+      </w:pPr>
+      <w:ins w:id="34" w:author="Denis Lei" w:date="2017-08-07T20:53:00Z">
+        <w:r>
+          <w:t>???</w:t>
+        </w:r>
+        <w:r>
+          <w:t xml:space="preserve">  </w:t>
+        </w:r>
+        <w:proofErr w:type="gramStart"/>
+        <w:r>
+          <w:t>Purpose?</w:t>
+        </w:r>
+      </w:ins>
+      <w:proofErr w:type="gramEnd"/>
+    </w:p>
+    <w:p>
+      <w:pPr>
         <w:pStyle w:val="Heading2"/>
       </w:pPr>
-      <w:bookmarkStart w:id="28" w:name="_Toc488488358"/>
+      <w:bookmarkStart w:id="35" w:name="_Toc488488358"/>
       <w:r>
         <w:t>Display</w:t>
       </w:r>
-      <w:bookmarkEnd w:id="28"/>
+      <w:bookmarkEnd w:id="35"/>
     </w:p>
     <w:p>
       <w:pPr>
@@ -5282,18 +5429,18 @@
       <w:pPr>
         <w:pStyle w:val="Heading1"/>
       </w:pPr>
-      <w:bookmarkStart w:id="29" w:name="_Toc488488360"/>
+      <w:bookmarkStart w:id="36" w:name="_Toc488488360"/>
       <w:r>
         <w:lastRenderedPageBreak/>
         <w:t>Forums</w:t>
       </w:r>
-      <w:bookmarkEnd w:id="29"/>
+      <w:bookmarkEnd w:id="36"/>
     </w:p>
     <w:p>
       <w:pPr>
         <w:pStyle w:val="Heading2"/>
       </w:pPr>
-      <w:bookmarkStart w:id="30" w:name="_Toc488488361"/>
+      <w:bookmarkStart w:id="37" w:name="_Toc488488361"/>
       <w:r>
         <w:t>Structure</w:t>
       </w:r>
@@ -5348,17 +5495,39 @@
     <w:p>
       <w:pPr>
         <w:pStyle w:val="Heading2"/>
+        <w:rPr>
+          <w:ins w:id="38" w:author="Denis Lei" w:date="2017-08-07T21:16:00Z"/>
+        </w:rPr>
       </w:pPr>
       <w:r>
         <w:t>Display</w:t>
       </w:r>
-      <w:bookmarkEnd w:id="30"/>
+      <w:bookmarkEnd w:id="37"/>
+    </w:p>
+    <w:p>
+      <w:pPr>
+        <w:pPrChange w:id="39" w:author="Denis Lei" w:date="2017-08-07T21:16:00Z">
+          <w:pPr>
+            <w:pStyle w:val="Heading2"/>
+          </w:pPr>
+        </w:pPrChange>
+      </w:pPr>
+      <w:ins w:id="40" w:author="Denis Lei" w:date="2017-08-07T21:16:00Z">
+        <w:r>
+          <w:t xml:space="preserve">??? </w:t>
+        </w:r>
+        <w:proofErr w:type="gramStart"/>
+        <w:r>
+          <w:t>Purpose of “All topics”?</w:t>
+        </w:r>
+      </w:ins>
+      <w:proofErr w:type="gramEnd"/>
     </w:p>
     <w:p>
       <w:pPr>
         <w:pStyle w:val="Heading2"/>
       </w:pPr>
-      <w:bookmarkStart w:id="31" w:name="_Toc488488362"/>
+      <w:bookmarkStart w:id="41" w:name="_Toc488488362"/>
       <w:r>
         <w:t>Topic</w:t>
       </w:r>
@@ -5370,6 +5539,8 @@
       <w:r>
         <w:t xml:space="preserve">[Login] Administrator </w:t>
       </w:r>
+      <w:bookmarkStart w:id="42" w:name="_GoBack"/>
+      <w:bookmarkEnd w:id="42"/>
     </w:p>
     <w:p>
       <w:r>
@@ -5447,7 +5618,7 @@
       <w:r>
         <w:t>Follow-up</w:t>
       </w:r>
-      <w:bookmarkEnd w:id="31"/>
+      <w:bookmarkEnd w:id="41"/>
       <w:r>
         <w:t xml:space="preserve"> Management</w:t>
       </w:r>
@@ -5469,19 +5640,19 @@
       <w:pPr>
         <w:pStyle w:val="Heading3"/>
       </w:pPr>
-      <w:bookmarkStart w:id="32" w:name="_Toc488488363"/>
+      <w:bookmarkStart w:id="43" w:name="_Toc488488363"/>
       <w:r>
         <w:t>Delete</w:t>
       </w:r>
-      <w:bookmarkEnd w:id="32"/>
-    </w:p>
-    <w:p>
-      <w:bookmarkStart w:id="33" w:name="_Toc488488364"/>
+      <w:bookmarkEnd w:id="43"/>
+    </w:p>
+    <w:p>
+      <w:bookmarkStart w:id="44" w:name="_Toc488488364"/>
       <w:r>
         <w:t xml:space="preserve">[Login] Topic Administrator </w:t>
       </w:r>
     </w:p>
-    <w:bookmarkEnd w:id="33"/>
+    <w:bookmarkEnd w:id="44"/>
     <w:p/>
     <w:p>
       <w:r>
@@ -5493,33 +5664,122 @@
       <w:pPr>
         <w:pStyle w:val="Heading1"/>
       </w:pPr>
-      <w:bookmarkStart w:id="34" w:name="_Toc488488365"/>
+      <w:bookmarkStart w:id="45" w:name="_Toc488488365"/>
       <w:r>
         <w:lastRenderedPageBreak/>
         <w:t>Events</w:t>
       </w:r>
-      <w:bookmarkEnd w:id="34"/>
+      <w:bookmarkEnd w:id="45"/>
     </w:p>
     <w:p>
       <w:pPr>
         <w:pStyle w:val="Heading2"/>
-      </w:pPr>
-      <w:bookmarkStart w:id="35" w:name="_Toc488488366"/>
+        <w:numPr>
+          <w:ilvl w:val="0"/>
+          <w:numId w:val="0"/>
+        </w:numPr>
+        <w:rPr>
+          <w:ins w:id="46" w:author="Denis Lei" w:date="2017-08-07T21:03:00Z"/>
+        </w:rPr>
+        <w:pPrChange w:id="47" w:author="Denis Lei" w:date="2017-08-07T18:26:00Z">
+          <w:pPr>
+            <w:pStyle w:val="Heading2"/>
+          </w:pPr>
+        </w:pPrChange>
+      </w:pPr>
+      <w:bookmarkStart w:id="48" w:name="_Toc488488366"/>
+      <w:ins w:id="49" w:author="Denis Lei" w:date="2017-08-07T18:27:00Z">
+        <w:r>
+          <w:rPr>
+            <w:noProof/>
+          </w:rPr>
+          <w:drawing>
+            <wp:inline distT="0" distB="0" distL="0" distR="0" wp14:anchorId="12105D7C" wp14:editId="18DF0A8F">
+              <wp:extent cx="5943600" cy="3238500"/>
+              <wp:effectExtent l="0" t="0" r="0" b="0"/>
+              <wp:docPr id="8" name="Picture 8"/>
+              <wp:cNvGraphicFramePr>
+                <a:graphicFrameLocks xmlns:a="http://schemas.openxmlformats.org/drawingml/2006/main" noChangeAspect="1"/>
+              </wp:cNvGraphicFramePr>
+              <a:graphic xmlns:a="http://schemas.openxmlformats.org/drawingml/2006/main">
+                <a:graphicData uri="http://schemas.openxmlformats.org/drawingml/2006/picture">
+                  <pic:pic xmlns:pic="http://schemas.openxmlformats.org/drawingml/2006/picture">
+                    <pic:nvPicPr>
+                      <pic:cNvPr id="0" name="Picture 7"/>
+                      <pic:cNvPicPr>
+                        <a:picLocks noChangeAspect="1" noChangeArrowheads="1"/>
+                      </pic:cNvPicPr>
+                    </pic:nvPicPr>
+                    <pic:blipFill>
+                      <a:blip r:embed="rId11">
+                        <a:extLst>
+                          <a:ext uri="{28A0092B-C50C-407E-A947-70E740481C1C}">
+                            <a14:useLocalDpi xmlns:a14="http://schemas.microsoft.com/office/drawing/2010/main" val="0"/>
+                          </a:ext>
+                        </a:extLst>
+                      </a:blip>
+                      <a:srcRect/>
+                      <a:stretch>
+                        <a:fillRect/>
+                      </a:stretch>
+                    </pic:blipFill>
+                    <pic:spPr bwMode="auto">
+                      <a:xfrm>
+                        <a:off x="0" y="0"/>
+                        <a:ext cx="5943600" cy="3238500"/>
+                      </a:xfrm>
+                      <a:prstGeom prst="rect">
+                        <a:avLst/>
+                      </a:prstGeom>
+                      <a:noFill/>
+                      <a:ln>
+                        <a:noFill/>
+                      </a:ln>
+                    </pic:spPr>
+                  </pic:pic>
+                </a:graphicData>
+              </a:graphic>
+            </wp:inline>
+          </w:drawing>
+        </w:r>
+      </w:ins>
+    </w:p>
+    <w:p>
+      <w:pPr>
+        <w:rPr>
+          <w:ins w:id="50" w:author="Denis Lei" w:date="2017-08-07T18:26:00Z"/>
+        </w:rPr>
+        <w:pPrChange w:id="51" w:author="Denis Lei" w:date="2017-08-07T21:03:00Z">
+          <w:pPr>
+            <w:pStyle w:val="Heading2"/>
+          </w:pPr>
+        </w:pPrChange>
+      </w:pPr>
+      <w:ins w:id="52" w:author="Denis Lei" w:date="2017-08-07T21:03:00Z">
+        <w:r>
+          <w:t>??? No user restriction</w:t>
+        </w:r>
+      </w:ins>
+    </w:p>
+    <w:p>
+      <w:pPr>
+        <w:pStyle w:val="Heading2"/>
+      </w:pPr>
       <w:r>
         <w:t>Display</w:t>
       </w:r>
-      <w:bookmarkEnd w:id="35"/>
+      <w:bookmarkEnd w:id="48"/>
     </w:p>
     <w:p>
       <w:pPr>
         <w:pStyle w:val="Heading2"/>
       </w:pPr>
-      <w:bookmarkStart w:id="36" w:name="_Toc488488369"/>
-      <w:bookmarkStart w:id="37" w:name="_Toc488488367"/>
+      <w:bookmarkStart w:id="53" w:name="_Toc488488369"/>
+      <w:bookmarkStart w:id="54" w:name="_Toc488488367"/>
       <w:r>
         <w:t>Management</w:t>
       </w:r>
-      <w:bookmarkEnd w:id="36"/>
+      <w:bookmarkEnd w:id="53"/>
     </w:p>
     <w:p>
       <w:r>
@@ -5529,6 +5789,9 @@
     <w:p>
       <w:pPr>
         <w:pStyle w:val="Heading3"/>
+        <w:rPr>
+          <w:ins w:id="55" w:author="Denis Lei" w:date="2017-08-07T21:03:00Z"/>
+        </w:rPr>
       </w:pPr>
       <w:r>
         <w:t>Add</w:t>
@@ -5536,6 +5799,32 @@
     </w:p>
     <w:p>
       <w:pPr>
+        <w:pPrChange w:id="56" w:author="Denis Lei" w:date="2017-08-07T21:03:00Z">
+          <w:pPr>
+            <w:pStyle w:val="Heading3"/>
+          </w:pPr>
+        </w:pPrChange>
+      </w:pPr>
+      <w:ins w:id="57" w:author="Denis Lei" w:date="2017-08-07T21:03:00Z">
+        <w:r>
+          <w:t xml:space="preserve">??? </w:t>
+        </w:r>
+      </w:ins>
+      <w:proofErr w:type="gramStart"/>
+      <w:ins w:id="58" w:author="Denis Lei" w:date="2017-08-07T21:04:00Z">
+        <w:r>
+          <w:t>Event repetition</w:t>
+        </w:r>
+      </w:ins>
+      <w:ins w:id="59" w:author="Denis Lei" w:date="2017-08-07T21:05:00Z">
+        <w:r>
+          <w:t>?</w:t>
+        </w:r>
+      </w:ins>
+      <w:proofErr w:type="gramEnd"/>
+    </w:p>
+    <w:p>
+      <w:pPr>
         <w:pStyle w:val="Heading3"/>
       </w:pPr>
       <w:r>
@@ -5554,11 +5843,11 @@
       <w:pPr>
         <w:pStyle w:val="Heading2"/>
       </w:pPr>
-      <w:bookmarkStart w:id="38" w:name="_Toc488488368"/>
+      <w:bookmarkStart w:id="60" w:name="_Toc488488368"/>
       <w:r>
         <w:t>Registr</w:t>
       </w:r>
-      <w:bookmarkEnd w:id="38"/>
+      <w:bookmarkEnd w:id="60"/>
       <w:r>
         <w:t>ation</w:t>
       </w:r>
@@ -5591,52 +5880,191 @@
       <w:r>
         <w:t>Calendar</w:t>
       </w:r>
-      <w:bookmarkEnd w:id="37"/>
-    </w:p>
-    <w:p>
-      <w:r>
-        <w:br w:type="page"/>
-      </w:r>
+      <w:bookmarkEnd w:id="54"/>
+    </w:p>
+    <w:p>
+      <w:ins w:id="61" w:author="Denis Lei" w:date="2017-08-07T21:05:00Z">
+        <w:r>
+          <w:t xml:space="preserve">??? </w:t>
+        </w:r>
+      </w:ins>
+      <w:ins w:id="62" w:author="Denis Lei" w:date="2017-08-07T21:06:00Z">
+        <w:r>
+          <w:t xml:space="preserve">Purpose of </w:t>
+        </w:r>
+      </w:ins>
+      <w:ins w:id="63" w:author="Denis Lei" w:date="2017-08-07T21:05:00Z">
+        <w:r>
+          <w:t>Display</w:t>
+        </w:r>
+      </w:ins>
+      <w:ins w:id="64" w:author="Denis Lei" w:date="2017-08-07T21:06:00Z">
+        <w:r>
+          <w:t xml:space="preserve"> sub-menu</w:t>
+        </w:r>
+      </w:ins>
+      <w:del w:id="65" w:author="Denis Lei" w:date="2017-08-07T21:05:00Z">
+        <w:r>
+          <w:br w:type="page"/>
+        </w:r>
+      </w:del>
     </w:p>
     <w:p>
       <w:pPr>
         <w:pStyle w:val="Heading1"/>
       </w:pPr>
-      <w:bookmarkStart w:id="39" w:name="_Toc488488370"/>
+      <w:bookmarkStart w:id="66" w:name="_Toc488488370"/>
       <w:r>
         <w:lastRenderedPageBreak/>
         <w:t>My Profile</w:t>
       </w:r>
-      <w:bookmarkEnd w:id="39"/>
-    </w:p>
-    <w:p>
+      <w:bookmarkEnd w:id="66"/>
+    </w:p>
+    <w:p>
+      <w:pPr>
+        <w:tabs>
+          <w:tab w:val="center" w:pos="4680"/>
+        </w:tabs>
+        <w:rPr>
+          <w:ins w:id="67" w:author="Denis Lei" w:date="2017-08-07T18:30:00Z"/>
+        </w:rPr>
+        <w:pPrChange w:id="68" w:author="Denis Lei" w:date="2017-08-07T18:30:00Z">
+          <w:pPr/>
+        </w:pPrChange>
+      </w:pPr>
       <w:r>
         <w:t xml:space="preserve">[Login] Registered User </w:t>
       </w:r>
     </w:p>
     <w:p>
       <w:pPr>
+        <w:tabs>
+          <w:tab w:val="center" w:pos="4680"/>
+        </w:tabs>
+        <w:pPrChange w:id="69" w:author="Denis Lei" w:date="2017-08-07T18:30:00Z">
+          <w:pPr/>
+        </w:pPrChange>
+      </w:pPr>
+      <w:ins w:id="70" w:author="Denis Lei" w:date="2017-08-07T20:34:00Z">
+        <w:r>
+          <w:rPr>
+            <w:noProof/>
+          </w:rPr>
+          <w:drawing>
+            <wp:inline distT="0" distB="0" distL="0" distR="0" wp14:anchorId="5ABF3E44" wp14:editId="75C49ABB">
+              <wp:extent cx="5934075" cy="2524125"/>
+              <wp:effectExtent l="0" t="0" r="9525" b="9525"/>
+              <wp:docPr id="9" name="Picture 9"/>
+              <wp:cNvGraphicFramePr>
+                <a:graphicFrameLocks xmlns:a="http://schemas.openxmlformats.org/drawingml/2006/main" noChangeAspect="1"/>
+              </wp:cNvGraphicFramePr>
+              <a:graphic xmlns:a="http://schemas.openxmlformats.org/drawingml/2006/main">
+                <a:graphicData uri="http://schemas.openxmlformats.org/drawingml/2006/picture">
+                  <pic:pic xmlns:pic="http://schemas.openxmlformats.org/drawingml/2006/picture">
+                    <pic:nvPicPr>
+                      <pic:cNvPr id="0" name="Picture 8"/>
+                      <pic:cNvPicPr>
+                        <a:picLocks noChangeAspect="1" noChangeArrowheads="1"/>
+                      </pic:cNvPicPr>
+                    </pic:nvPicPr>
+                    <pic:blipFill>
+                      <a:blip r:embed="rId12" cstate="print">
+                        <a:extLst>
+                          <a:ext uri="{28A0092B-C50C-407E-A947-70E740481C1C}">
+                            <a14:useLocalDpi xmlns:a14="http://schemas.microsoft.com/office/drawing/2010/main" val="0"/>
+                          </a:ext>
+                        </a:extLst>
+                      </a:blip>
+                      <a:srcRect/>
+                      <a:stretch>
+                        <a:fillRect/>
+                      </a:stretch>
+                    </pic:blipFill>
+                    <pic:spPr bwMode="auto">
+                      <a:xfrm>
+                        <a:off x="0" y="0"/>
+                        <a:ext cx="5934075" cy="2524125"/>
+                      </a:xfrm>
+                      <a:prstGeom prst="rect">
+                        <a:avLst/>
+                      </a:prstGeom>
+                      <a:noFill/>
+                      <a:ln>
+                        <a:noFill/>
+                      </a:ln>
+                    </pic:spPr>
+                  </pic:pic>
+                </a:graphicData>
+              </a:graphic>
+            </wp:inline>
+          </w:drawing>
+        </w:r>
+      </w:ins>
+    </w:p>
+    <w:p>
+      <w:pPr>
         <w:pStyle w:val="Heading2"/>
       </w:pPr>
-      <w:bookmarkStart w:id="40" w:name="_Toc488488371"/>
+      <w:bookmarkStart w:id="71" w:name="_Toc488488371"/>
       <w:r>
         <w:t xml:space="preserve">Create </w:t>
       </w:r>
       <w:r>
         <w:t>Account</w:t>
       </w:r>
-      <w:bookmarkEnd w:id="40"/>
-    </w:p>
-    <w:p>
+      <w:bookmarkEnd w:id="71"/>
+    </w:p>
+    <w:p>
+      <w:pPr>
+        <w:tabs>
+          <w:tab w:val="left" w:pos="3450"/>
+        </w:tabs>
+        <w:rPr>
+          <w:ins w:id="72" w:author="Denis Lei" w:date="2017-08-07T20:57:00Z"/>
+        </w:rPr>
+        <w:pPrChange w:id="73" w:author="Denis Lei" w:date="2017-08-07T20:36:00Z">
+          <w:pPr/>
+        </w:pPrChange>
+      </w:pPr>
       <w:r>
         <w:t>Create an account</w:t>
       </w:r>
     </w:p>
     <w:p>
       <w:pPr>
+        <w:tabs>
+          <w:tab w:val="left" w:pos="3450"/>
+        </w:tabs>
+        <w:pPrChange w:id="74" w:author="Denis Lei" w:date="2017-08-07T20:36:00Z">
+          <w:pPr/>
+        </w:pPrChange>
+      </w:pPr>
+      <w:ins w:id="75" w:author="Denis Lei" w:date="2017-08-07T20:58:00Z">
+        <w:r>
+          <w:t xml:space="preserve">--- </w:t>
+        </w:r>
+      </w:ins>
+      <w:ins w:id="76" w:author="Denis Lei" w:date="2017-08-07T20:57:00Z">
+        <w:r>
+          <w:t>Email check</w:t>
+        </w:r>
+      </w:ins>
+      <w:ins w:id="77" w:author="Denis Lei" w:date="2017-08-07T20:58:00Z">
+        <w:r>
+          <w:t xml:space="preserve">? </w:t>
+        </w:r>
+      </w:ins>
+      <w:ins w:id="78" w:author="Denis Lei" w:date="2017-08-07T20:57:00Z">
+        <w:r>
+          <w:t>auto login?</w:t>
+        </w:r>
+      </w:ins>
+    </w:p>
+    <w:p>
+      <w:pPr>
         <w:pStyle w:val="Heading2"/>
       </w:pPr>
-      <w:bookmarkStart w:id="41" w:name="_Toc488488372"/>
+      <w:bookmarkStart w:id="79" w:name="_Toc488488372"/>
       <w:r>
         <w:t xml:space="preserve">Disable Account </w:t>
       </w:r>
@@ -5647,36 +6075,60 @@
       </w:r>
     </w:p>
     <w:p>
+      <w:pPr>
+        <w:rPr>
+          <w:ins w:id="80" w:author="Denis Lei" w:date="2017-08-07T20:35:00Z"/>
+        </w:rPr>
+      </w:pPr>
       <w:r>
         <w:t>Disable an account</w:t>
       </w:r>
     </w:p>
     <w:p>
+      <w:ins w:id="81" w:author="Denis Lei" w:date="2017-08-07T20:35:00Z">
+        <w:r>
+          <w:t>????Not implemented</w:t>
+        </w:r>
+      </w:ins>
+    </w:p>
+    <w:p>
       <w:pPr>
         <w:pStyle w:val="Heading2"/>
       </w:pPr>
       <w:r>
         <w:t>Update Profile</w:t>
       </w:r>
-      <w:bookmarkEnd w:id="41"/>
-    </w:p>
-    <w:p>
+      <w:bookmarkEnd w:id="79"/>
+    </w:p>
+    <w:p>
+      <w:pPr>
+        <w:rPr>
+          <w:ins w:id="82" w:author="Denis Lei" w:date="2017-08-07T20:36:00Z"/>
+        </w:rPr>
+      </w:pPr>
       <w:r>
         <w:t>Update an account</w:t>
       </w:r>
     </w:p>
     <w:p>
+      <w:ins w:id="83" w:author="Denis Lei" w:date="2017-08-07T20:36:00Z">
+        <w:r>
+          <w:t>????Not implemented</w:t>
+        </w:r>
+      </w:ins>
+    </w:p>
+    <w:p>
       <w:pPr>
         <w:pStyle w:val="Heading2"/>
       </w:pPr>
-      <w:bookmarkStart w:id="42" w:name="_Toc488488373"/>
+      <w:bookmarkStart w:id="84" w:name="_Toc488488373"/>
       <w:r>
         <w:t xml:space="preserve">Dependent </w:t>
       </w:r>
       <w:r>
         <w:t>Management</w:t>
       </w:r>
-      <w:bookmarkEnd w:id="42"/>
+      <w:bookmarkEnd w:id="84"/>
     </w:p>
     <w:p>
       <w:r>
@@ -5687,11 +6139,11 @@
       <w:pPr>
         <w:pStyle w:val="Heading2"/>
       </w:pPr>
-      <w:bookmarkStart w:id="43" w:name="_Toc488488374"/>
+      <w:bookmarkStart w:id="85" w:name="_Toc488488374"/>
       <w:r>
         <w:t>Register/Un-register Event</w:t>
       </w:r>
-      <w:bookmarkEnd w:id="43"/>
+      <w:bookmarkEnd w:id="85"/>
     </w:p>
     <w:p>
       <w:r>
@@ -5702,17 +6154,29 @@
       <w:pPr>
         <w:pStyle w:val="Heading2"/>
       </w:pPr>
-      <w:bookmarkStart w:id="44" w:name="_Toc488488375"/>
+      <w:bookmarkStart w:id="86" w:name="_Toc488488375"/>
       <w:r>
         <w:t>Password Reset</w:t>
       </w:r>
-      <w:bookmarkEnd w:id="44"/>
-    </w:p>
-    <w:p>
+      <w:bookmarkEnd w:id="86"/>
+    </w:p>
+    <w:p>
+      <w:pPr>
+        <w:rPr>
+          <w:ins w:id="87" w:author="Denis Lei" w:date="2017-08-07T20:36:00Z"/>
+        </w:rPr>
+      </w:pPr>
       <w:r>
         <w:t>Need to be able to change password or reset if forgot.</w:t>
       </w:r>
     </w:p>
+    <w:p>
+      <w:ins w:id="88" w:author="Denis Lei" w:date="2017-08-07T20:36:00Z">
+        <w:r>
+          <w:t>????Not implemented</w:t>
+        </w:r>
+      </w:ins>
+    </w:p>
     <w:p/>
     <w:p>
       <w:r>
@@ -5723,19 +6187,81 @@
       <w:pPr>
         <w:pStyle w:val="Heading1"/>
       </w:pPr>
-      <w:bookmarkStart w:id="45" w:name="_Toc488488376"/>
+      <w:bookmarkStart w:id="89" w:name="_Toc488488376"/>
       <w:r>
         <w:lastRenderedPageBreak/>
         <w:t>Audit</w:t>
       </w:r>
-      <w:bookmarkEnd w:id="45"/>
-    </w:p>
-    <w:p>
+      <w:bookmarkEnd w:id="89"/>
+    </w:p>
+    <w:p>
+      <w:pPr>
+        <w:rPr>
+          <w:ins w:id="90" w:author="Denis Lei" w:date="2017-08-07T20:40:00Z"/>
+        </w:rPr>
+      </w:pPr>
       <w:r>
         <w:t xml:space="preserve">[Login] Topic Administrator </w:t>
       </w:r>
     </w:p>
     <w:p>
+      <w:ins w:id="91" w:author="Denis Lei" w:date="2017-08-07T20:40:00Z">
+        <w:r>
+          <w:rPr>
+            <w:noProof/>
+          </w:rPr>
+          <w:drawing>
+            <wp:inline distT="0" distB="0" distL="0" distR="0" wp14:anchorId="1270E495" wp14:editId="0FFDEA4B">
+              <wp:extent cx="5934075" cy="3933825"/>
+              <wp:effectExtent l="0" t="0" r="9525" b="9525"/>
+              <wp:docPr id="10" name="Picture 10"/>
+              <wp:cNvGraphicFramePr>
+                <a:graphicFrameLocks xmlns:a="http://schemas.openxmlformats.org/drawingml/2006/main" noChangeAspect="1"/>
+              </wp:cNvGraphicFramePr>
+              <a:graphic xmlns:a="http://schemas.openxmlformats.org/drawingml/2006/main">
+                <a:graphicData uri="http://schemas.openxmlformats.org/drawingml/2006/picture">
+                  <pic:pic xmlns:pic="http://schemas.openxmlformats.org/drawingml/2006/picture">
+                    <pic:nvPicPr>
+                      <pic:cNvPr id="0" name="Picture 9"/>
+                      <pic:cNvPicPr>
+                        <a:picLocks noChangeAspect="1" noChangeArrowheads="1"/>
+                      </pic:cNvPicPr>
+                    </pic:nvPicPr>
+                    <pic:blipFill>
+                      <a:blip r:embed="rId13">
+                        <a:extLst>
+                          <a:ext uri="{28A0092B-C50C-407E-A947-70E740481C1C}">
+                            <a14:useLocalDpi xmlns:a14="http://schemas.microsoft.com/office/drawing/2010/main" val="0"/>
+                          </a:ext>
+                        </a:extLst>
+                      </a:blip>
+                      <a:srcRect/>
+                      <a:stretch>
+                        <a:fillRect/>
+                      </a:stretch>
+                    </pic:blipFill>
+                    <pic:spPr bwMode="auto">
+                      <a:xfrm>
+                        <a:off x="0" y="0"/>
+                        <a:ext cx="5934075" cy="3933825"/>
+                      </a:xfrm>
+                      <a:prstGeom prst="rect">
+                        <a:avLst/>
+                      </a:prstGeom>
+                      <a:noFill/>
+                      <a:ln>
+                        <a:noFill/>
+                      </a:ln>
+                    </pic:spPr>
+                  </pic:pic>
+                </a:graphicData>
+              </a:graphic>
+            </wp:inline>
+          </w:drawing>
+        </w:r>
+      </w:ins>
+    </w:p>
+    <w:p>
       <w:pPr>
         <w:spacing w:before="0" w:after="200"/>
       </w:pPr>
@@ -5789,13 +6315,85 @@
     <w:p>
       <w:pPr>
         <w:pStyle w:val="ListParagraph"/>
+        <w:rPr>
+          <w:del w:id="92" w:author="Denis Lei" w:date="2017-08-07T20:38:00Z"/>
+        </w:rPr>
       </w:pPr>
       <w:r>
         <w:t>Action:</w:t>
       </w:r>
       <w:r>
-        <w:t xml:space="preserve"> such as Add, Modify, Remove</w:t>
-      </w:r>
+        <w:t xml:space="preserve"> such as </w:t>
+      </w:r>
+      <w:r>
+        <w:t>Add</w:t>
+      </w:r>
+      <w:r>
+        <w:t>, Modify, Remove</w:t>
+      </w:r>
+    </w:p>
+    <w:p>
+      <w:pPr>
+        <w:pStyle w:val="ListParagraph"/>
+        <w:numPr>
+          <w:ilvl w:val="0"/>
+          <w:numId w:val="0"/>
+        </w:numPr>
+        <w:ind w:left="360"/>
+        <w:rPr>
+          <w:rFonts w:asciiTheme="majorHAnsi" w:eastAsiaTheme="majorEastAsia" w:hAnsiTheme="majorHAnsi" w:cstheme="majorBidi"/>
+          <w:b/>
+          <w:bCs/>
+          <w:color w:val="365F91" w:themeColor="accent1" w:themeShade="BF"/>
+          <w:sz w:val="32"/>
+          <w:szCs w:val="32"/>
+        </w:rPr>
+        <w:pPrChange w:id="93" w:author="Denis Lei" w:date="2017-08-07T20:38:00Z">
+          <w:pPr>
+            <w:spacing w:before="0" w:after="200"/>
+          </w:pPr>
+        </w:pPrChange>
+      </w:pPr>
+      <w:del w:id="94" w:author="Denis Lei" w:date="2017-08-07T20:38:00Z">
+        <w:r>
+          <w:br w:type="page"/>
+        </w:r>
+      </w:del>
+    </w:p>
+    <w:p>
+      <w:pPr>
+        <w:pStyle w:val="Heading1"/>
+      </w:pPr>
+      <w:r>
+        <w:lastRenderedPageBreak/>
+        <w:t>User Administration</w:t>
+      </w:r>
+    </w:p>
+    <w:p>
+      <w:r>
+        <w:t xml:space="preserve">[Login] Administrator </w:t>
+      </w:r>
+    </w:p>
+    <w:p>
+      <w:pPr>
+        <w:pStyle w:val="Heading2"/>
+      </w:pPr>
+      <w:r>
+        <w:t>Assign Topic Admin</w:t>
+      </w:r>
+      <w:r>
+        <w:t>istrator</w:t>
+      </w:r>
+    </w:p>
+    <w:p>
+      <w:pPr>
+        <w:pStyle w:val="ListParagraph"/>
+        <w:numPr>
+          <w:ilvl w:val="0"/>
+          <w:numId w:val="0"/>
+        </w:numPr>
+        <w:ind w:left="360"/>
+      </w:pPr>
     </w:p>
     <w:p>
       <w:pPr>
@@ -5817,63 +6415,12 @@
       <w:pPr>
         <w:pStyle w:val="Heading1"/>
       </w:pPr>
-      <w:r>
-        <w:lastRenderedPageBreak/>
-        <w:t>User Administration</w:t>
-      </w:r>
-    </w:p>
-    <w:p>
-      <w:r>
-        <w:t xml:space="preserve">[Login] Administrator </w:t>
-      </w:r>
-    </w:p>
-    <w:p>
-      <w:pPr>
-        <w:pStyle w:val="Heading2"/>
-      </w:pPr>
-      <w:r>
-        <w:t>Assign Topic Admin</w:t>
-      </w:r>
-      <w:r>
-        <w:t>istrator</w:t>
-      </w:r>
-    </w:p>
-    <w:p>
-      <w:pPr>
-        <w:pStyle w:val="ListParagraph"/>
-        <w:numPr>
-          <w:ilvl w:val="0"/>
-          <w:numId w:val="0"/>
-        </w:numPr>
-        <w:ind w:left="360"/>
-      </w:pPr>
-    </w:p>
-    <w:p>
-      <w:pPr>
-        <w:spacing w:before="0" w:after="200"/>
-        <w:rPr>
-          <w:rFonts w:asciiTheme="majorHAnsi" w:eastAsiaTheme="majorEastAsia" w:hAnsiTheme="majorHAnsi" w:cstheme="majorBidi"/>
-          <w:b/>
-          <w:bCs/>
-          <w:color w:val="365F91" w:themeColor="accent1" w:themeShade="BF"/>
-          <w:sz w:val="32"/>
-          <w:szCs w:val="32"/>
-        </w:rPr>
-      </w:pPr>
-      <w:r>
-        <w:br w:type="page"/>
-      </w:r>
-    </w:p>
-    <w:p>
-      <w:pPr>
-        <w:pStyle w:val="Heading1"/>
-      </w:pPr>
-      <w:bookmarkStart w:id="46" w:name="_Toc488488377"/>
+      <w:bookmarkStart w:id="95" w:name="_Toc488488377"/>
       <w:r>
         <w:lastRenderedPageBreak/>
         <w:t>Contacts and About</w:t>
       </w:r>
-      <w:bookmarkEnd w:id="46"/>
+      <w:bookmarkEnd w:id="95"/>
     </w:p>
     <w:p>
       <w:r>
@@ -5889,30 +6436,37 @@
           <w:szCs w:val="28"/>
         </w:rPr>
       </w:pPr>
-      <w:r>
-        <w:br w:type="page"/>
-      </w:r>
+      <w:ins w:id="96" w:author="Denis Lei" w:date="2017-08-07T20:56:00Z">
+        <w:r>
+          <w:t>??? Not implemented</w:t>
+        </w:r>
+      </w:ins>
+      <w:del w:id="97" w:author="Denis Lei" w:date="2017-08-07T20:55:00Z">
+        <w:r>
+          <w:br w:type="page"/>
+        </w:r>
+      </w:del>
     </w:p>
     <w:p>
       <w:pPr>
         <w:pStyle w:val="Heading1"/>
       </w:pPr>
-      <w:bookmarkStart w:id="47" w:name="_Toc488488378"/>
+      <w:bookmarkStart w:id="98" w:name="_Toc488488378"/>
       <w:r>
         <w:lastRenderedPageBreak/>
         <w:t>Open Topics</w:t>
       </w:r>
-      <w:bookmarkEnd w:id="47"/>
+      <w:bookmarkEnd w:id="98"/>
     </w:p>
     <w:p>
       <w:pPr>
         <w:pStyle w:val="Heading2"/>
       </w:pPr>
-      <w:bookmarkStart w:id="48" w:name="_Toc488488379"/>
+      <w:bookmarkStart w:id="99" w:name="_Toc488488379"/>
       <w:r>
         <w:t>Payment Record</w:t>
       </w:r>
-      <w:bookmarkEnd w:id="48"/>
+      <w:bookmarkEnd w:id="99"/>
     </w:p>
     <w:p>
       <w:r>
@@ -5920,8 +6474,8 @@
       </w:r>
     </w:p>
     <w:sectPr>
-      <w:footerReference w:type="default" r:id="rId10"/>
-      <w:pgSz w:w="12240" w:h="15840"/>
+      <w:footerReference w:type="default" r:id="rId14"/>
+      <w:pgSz w:w="12240" w:h="15840" w:code="1"/>
       <w:pgMar w:top="1440" w:right="1440" w:bottom="1440" w:left="1440" w:header="720" w:footer="720" w:gutter="0"/>
       <w:cols w:space="720"/>
       <w:docGrid w:linePitch="360"/>
@@ -5990,7 +6544,7 @@
         <w:rFonts w:asciiTheme="majorHAnsi" w:eastAsiaTheme="majorEastAsia" w:hAnsiTheme="majorHAnsi" w:cstheme="majorBidi"/>
         <w:noProof/>
       </w:rPr>
-      <w:t>1</w:t>
+      <w:t>12</w:t>
     </w:r>
     <w:r>
       <w:rPr>
@@ -7014,7 +7568,6 @@
   <w:style w:type="character" w:default="1" w:styleId="DefaultParagraphFont">
     <w:name w:val="Default Paragraph Font"/>
     <w:uiPriority w:val="1"/>
-    <w:semiHidden/>
     <w:unhideWhenUsed/>
   </w:style>
   <w:style w:type="table" w:default="1" w:styleId="TableNormal">
@@ -7833,7 +8386,6 @@
   <w:style w:type="character" w:default="1" w:styleId="DefaultParagraphFont">
     <w:name w:val="Default Paragraph Font"/>
     <w:uiPriority w:val="1"/>
-    <w:semiHidden/>
     <w:unhideWhenUsed/>
   </w:style>
   <w:style w:type="table" w:default="1" w:styleId="TableNormal">
@@ -8531,7 +9083,7 @@
 </file>
 
 <file path=customXml/itemProps1.xml><?xml version="1.0" encoding="utf-8"?>
-<ds:datastoreItem xmlns:ds="http://schemas.openxmlformats.org/officeDocument/2006/customXml" ds:itemID="{080D2898-DE64-4AFE-86D6-1C2157F3C01E}">
+<ds:datastoreItem xmlns:ds="http://schemas.openxmlformats.org/officeDocument/2006/customXml" ds:itemID="{5AF8E7DF-45E7-4521-BB6F-387F8CF8670D}">
   <ds:schemaRefs>
     <ds:schemaRef ds:uri="http://schemas.openxmlformats.org/officeDocument/2006/bibliography"/>
   </ds:schemaRefs>

</xml_diff>